<commit_message>
Removed non-submitted and uploaded acknowledgments of receipt.
</commit_message>
<xml_diff>
--- a/Curriculum_Vitae_Humboldt.docx
+++ b/Curriculum_Vitae_Humboldt.docx
@@ -1571,6 +1571,30 @@
     </w:p>
     <w:p>
       <w:pPr>
+        <w:pStyle w:val="ListParagraph"/>
+        <w:numPr>
+          <w:ilvl w:val="0"/>
+          <w:numId w:val="8"/>
+        </w:numPr>
+        <w:rPr>
+          <w:rFonts w:ascii="Garamond" w:hAnsi="Garamond" w:cs="Garamond"/>
+          <w:bCs/>
+          <w:sz w:val="22"/>
+          <w:szCs w:val="22"/>
+        </w:rPr>
+      </w:pPr>
+      <w:r>
+        <w:rPr>
+          <w:rFonts w:ascii="Garamond" w:hAnsi="Garamond" w:cs="Garamond"/>
+          <w:bCs/>
+          <w:sz w:val="22"/>
+          <w:szCs w:val="22"/>
+        </w:rPr>
+        <w:t xml:space="preserve">Mentored two undergraduate students while performing experimental work and data analysis </w:t>
+      </w:r>
+    </w:p>
+    <w:p>
+      <w:pPr>
         <w:ind w:left="360"/>
         <w:rPr>
           <w:rFonts w:ascii="Garamond" w:hAnsi="Garamond" w:cs="Garamond"/>
@@ -2226,6 +2250,7 @@
           <w:sz w:val="22"/>
           <w:szCs w:val="22"/>
         </w:rPr>
+        <w:lastRenderedPageBreak/>
         <w:t>Le</w:t>
       </w:r>
       <w:r>
@@ -2572,10 +2597,29 @@
         <w:spacing w:before="240" w:line="220" w:lineRule="atLeast"/>
         <w:rPr>
           <w:rFonts w:ascii="Tahoma" w:hAnsi="Tahoma" w:cs="Tahoma"/>
-          <w:sz w:val="22"/>
-          <w:szCs w:val="22"/>
-        </w:rPr>
-      </w:pPr>
+          <w:caps/>
+          <w:spacing w:val="15"/>
+          <w:sz w:val="22"/>
+          <w:szCs w:val="22"/>
+        </w:rPr>
+      </w:pPr>
+    </w:p>
+    <w:p>
+      <w:pPr>
+        <w:pBdr>
+          <w:bottom w:val="single" w:sz="8" w:space="1" w:color="808080"/>
+        </w:pBdr>
+        <w:autoSpaceDE/>
+        <w:autoSpaceDN/>
+        <w:spacing w:before="240" w:line="220" w:lineRule="atLeast"/>
+        <w:rPr>
+          <w:rFonts w:ascii="Tahoma" w:hAnsi="Tahoma" w:cs="Tahoma"/>
+          <w:sz w:val="22"/>
+          <w:szCs w:val="22"/>
+        </w:rPr>
+      </w:pPr>
+      <w:bookmarkStart w:id="0" w:name="_GoBack"/>
+      <w:bookmarkEnd w:id="0"/>
       <w:r>
         <w:rPr>
           <w:rFonts w:ascii="Tahoma" w:hAnsi="Tahoma" w:cs="Tahoma"/>
@@ -2626,7 +2670,7 @@
           <w:sz w:val="22"/>
           <w:szCs w:val="22"/>
         </w:rPr>
-        <w:t>Trained in:</w:t>
+        <w:t>Coding languages</w:t>
       </w:r>
       <w:r>
         <w:rPr>
@@ -2635,89 +2679,222 @@
           <w:sz w:val="22"/>
           <w:szCs w:val="22"/>
         </w:rPr>
+        <w:t>:</w:t>
+      </w:r>
+      <w:r>
+        <w:rPr>
+          <w:rFonts w:ascii="Garamond" w:hAnsi="Garamond" w:cs="Garamond"/>
+          <w:b/>
+          <w:sz w:val="22"/>
+          <w:szCs w:val="22"/>
+        </w:rPr>
         <w:t xml:space="preserve"> </w:t>
       </w:r>
-      <w:r>
-        <w:rPr>
-          <w:rFonts w:ascii="Garamond" w:hAnsi="Garamond" w:cs="Garamond"/>
-          <w:sz w:val="22"/>
-          <w:szCs w:val="22"/>
-        </w:rPr>
-        <w:t xml:space="preserve">C++, </w:t>
-      </w:r>
-      <w:r>
-        <w:rPr>
-          <w:rFonts w:ascii="Garamond" w:hAnsi="Garamond" w:cs="Garamond"/>
-          <w:sz w:val="22"/>
-          <w:szCs w:val="22"/>
-        </w:rPr>
-        <w:t xml:space="preserve">VBA, </w:t>
-      </w:r>
-      <w:r>
-        <w:rPr>
-          <w:rFonts w:ascii="Garamond" w:hAnsi="Garamond" w:cs="Garamond"/>
-          <w:sz w:val="22"/>
-          <w:szCs w:val="22"/>
-        </w:rPr>
-        <w:t>MATLAB</w:t>
-      </w:r>
-      <w:r>
-        <w:rPr>
-          <w:rFonts w:ascii="Garamond" w:hAnsi="Garamond" w:cs="Garamond"/>
-          <w:sz w:val="22"/>
-          <w:szCs w:val="22"/>
-        </w:rPr>
-        <w:t>,</w:t>
-      </w:r>
-      <w:r>
-        <w:rPr>
-          <w:rFonts w:ascii="Garamond" w:hAnsi="Garamond" w:cs="Garamond"/>
-          <w:sz w:val="22"/>
-          <w:szCs w:val="22"/>
-        </w:rPr>
-        <w:t xml:space="preserve"> Python,</w:t>
-      </w:r>
-      <w:r>
-        <w:rPr>
-          <w:rFonts w:ascii="Garamond" w:hAnsi="Garamond" w:cs="Garamond"/>
-          <w:sz w:val="22"/>
-          <w:szCs w:val="22"/>
-        </w:rPr>
-        <w:t xml:space="preserve"> Towhee, Cassandra</w:t>
-      </w:r>
-      <w:r>
-        <w:rPr>
-          <w:rFonts w:ascii="Garamond" w:hAnsi="Garamond" w:cs="Garamond"/>
-          <w:sz w:val="22"/>
-          <w:szCs w:val="22"/>
-        </w:rPr>
-        <w:t>,</w:t>
-      </w:r>
-      <w:r>
-        <w:rPr>
-          <w:rFonts w:ascii="Garamond" w:hAnsi="Garamond" w:cs="Garamond"/>
-          <w:sz w:val="22"/>
-          <w:szCs w:val="22"/>
-        </w:rPr>
-        <w:t xml:space="preserve"> </w:t>
-      </w:r>
-      <w:proofErr w:type="spellStart"/>
-      <w:r>
-        <w:rPr>
-          <w:rFonts w:ascii="Garamond" w:hAnsi="Garamond" w:cs="Garamond"/>
-          <w:sz w:val="22"/>
-          <w:szCs w:val="22"/>
-        </w:rPr>
-        <w:t>Gromacs</w:t>
-      </w:r>
-      <w:proofErr w:type="spellEnd"/>
-      <w:r>
-        <w:rPr>
-          <w:rFonts w:ascii="Garamond" w:hAnsi="Garamond" w:cs="Garamond"/>
-          <w:sz w:val="22"/>
-          <w:szCs w:val="22"/>
-        </w:rPr>
-        <w:t>, GOMC</w:t>
+    </w:p>
+    <w:p>
+      <w:pPr>
+        <w:numPr>
+          <w:ilvl w:val="1"/>
+          <w:numId w:val="10"/>
+        </w:numPr>
+        <w:rPr>
+          <w:rFonts w:ascii="Garamond" w:hAnsi="Garamond" w:cs="Garamond"/>
+          <w:sz w:val="22"/>
+          <w:szCs w:val="22"/>
+        </w:rPr>
+      </w:pPr>
+      <w:r>
+        <w:rPr>
+          <w:rFonts w:ascii="Garamond" w:hAnsi="Garamond" w:cs="Garamond"/>
+          <w:sz w:val="22"/>
+          <w:szCs w:val="22"/>
+        </w:rPr>
+        <w:t>Python – advanced</w:t>
+      </w:r>
+    </w:p>
+    <w:p>
+      <w:pPr>
+        <w:numPr>
+          <w:ilvl w:val="1"/>
+          <w:numId w:val="10"/>
+        </w:numPr>
+        <w:rPr>
+          <w:rFonts w:ascii="Garamond" w:hAnsi="Garamond" w:cs="Garamond"/>
+          <w:sz w:val="22"/>
+          <w:szCs w:val="22"/>
+        </w:rPr>
+      </w:pPr>
+      <w:r>
+        <w:rPr>
+          <w:rFonts w:ascii="Garamond" w:hAnsi="Garamond" w:cs="Garamond"/>
+          <w:sz w:val="22"/>
+          <w:szCs w:val="22"/>
+        </w:rPr>
+        <w:t>MATLAB – advanced</w:t>
+      </w:r>
+    </w:p>
+    <w:p>
+      <w:pPr>
+        <w:numPr>
+          <w:ilvl w:val="1"/>
+          <w:numId w:val="10"/>
+        </w:numPr>
+        <w:rPr>
+          <w:rFonts w:ascii="Garamond" w:hAnsi="Garamond" w:cs="Garamond"/>
+          <w:sz w:val="22"/>
+          <w:szCs w:val="22"/>
+        </w:rPr>
+      </w:pPr>
+      <w:r>
+        <w:rPr>
+          <w:rFonts w:ascii="Garamond" w:hAnsi="Garamond" w:cs="Garamond"/>
+          <w:sz w:val="22"/>
+          <w:szCs w:val="22"/>
+        </w:rPr>
+        <w:t>Git</w:t>
+      </w:r>
+      <w:r>
+        <w:rPr>
+          <w:rFonts w:ascii="Garamond" w:hAnsi="Garamond" w:cs="Garamond"/>
+          <w:sz w:val="22"/>
+          <w:szCs w:val="22"/>
+        </w:rPr>
+        <w:t xml:space="preserve"> – </w:t>
+      </w:r>
+      <w:r>
+        <w:rPr>
+          <w:rFonts w:ascii="Garamond" w:hAnsi="Garamond" w:cs="Garamond"/>
+          <w:sz w:val="22"/>
+          <w:szCs w:val="22"/>
+        </w:rPr>
+        <w:t>intermediate</w:t>
+      </w:r>
+    </w:p>
+    <w:p>
+      <w:pPr>
+        <w:numPr>
+          <w:ilvl w:val="1"/>
+          <w:numId w:val="10"/>
+        </w:numPr>
+        <w:rPr>
+          <w:rFonts w:ascii="Garamond" w:hAnsi="Garamond" w:cs="Garamond"/>
+          <w:sz w:val="22"/>
+          <w:szCs w:val="22"/>
+        </w:rPr>
+      </w:pPr>
+      <w:r>
+        <w:rPr>
+          <w:rFonts w:ascii="Garamond" w:hAnsi="Garamond" w:cs="Garamond"/>
+          <w:sz w:val="22"/>
+          <w:szCs w:val="22"/>
+        </w:rPr>
+        <w:t>C++</w:t>
+      </w:r>
+      <w:r>
+        <w:rPr>
+          <w:rFonts w:ascii="Garamond" w:hAnsi="Garamond" w:cs="Garamond"/>
+          <w:sz w:val="22"/>
+          <w:szCs w:val="22"/>
+        </w:rPr>
+        <w:t xml:space="preserve"> – </w:t>
+      </w:r>
+      <w:r>
+        <w:rPr>
+          <w:rFonts w:ascii="Garamond" w:hAnsi="Garamond" w:cs="Garamond"/>
+          <w:sz w:val="22"/>
+          <w:szCs w:val="22"/>
+        </w:rPr>
+        <w:t>basic principles</w:t>
+      </w:r>
+    </w:p>
+    <w:p>
+      <w:pPr>
+        <w:numPr>
+          <w:ilvl w:val="1"/>
+          <w:numId w:val="10"/>
+        </w:numPr>
+        <w:rPr>
+          <w:rFonts w:ascii="Garamond" w:hAnsi="Garamond" w:cs="Garamond"/>
+          <w:sz w:val="22"/>
+          <w:szCs w:val="22"/>
+        </w:rPr>
+      </w:pPr>
+      <w:r>
+        <w:rPr>
+          <w:rFonts w:ascii="Garamond" w:hAnsi="Garamond" w:cs="Garamond"/>
+          <w:sz w:val="22"/>
+          <w:szCs w:val="22"/>
+        </w:rPr>
+        <w:t>V</w:t>
+      </w:r>
+      <w:r>
+        <w:rPr>
+          <w:rFonts w:ascii="Garamond" w:hAnsi="Garamond" w:cs="Garamond"/>
+          <w:sz w:val="22"/>
+          <w:szCs w:val="22"/>
+        </w:rPr>
+        <w:t>isual Basic for Applications (VBA)</w:t>
+      </w:r>
+      <w:r>
+        <w:rPr>
+          <w:rFonts w:ascii="Garamond" w:hAnsi="Garamond" w:cs="Garamond"/>
+          <w:sz w:val="22"/>
+          <w:szCs w:val="22"/>
+        </w:rPr>
+        <w:t xml:space="preserve"> – </w:t>
+      </w:r>
+      <w:r>
+        <w:rPr>
+          <w:rFonts w:ascii="Garamond" w:hAnsi="Garamond" w:cs="Garamond"/>
+          <w:sz w:val="22"/>
+          <w:szCs w:val="22"/>
+        </w:rPr>
+        <w:t>basic principles</w:t>
+      </w:r>
+    </w:p>
+    <w:p>
+      <w:pPr>
+        <w:numPr>
+          <w:ilvl w:val="1"/>
+          <w:numId w:val="10"/>
+        </w:numPr>
+        <w:rPr>
+          <w:rFonts w:ascii="Garamond" w:hAnsi="Garamond" w:cs="Garamond"/>
+          <w:sz w:val="22"/>
+          <w:szCs w:val="22"/>
+        </w:rPr>
+      </w:pPr>
+      <w:r>
+        <w:rPr>
+          <w:rFonts w:ascii="Garamond" w:hAnsi="Garamond" w:cs="Garamond"/>
+          <w:sz w:val="22"/>
+          <w:szCs w:val="22"/>
+        </w:rPr>
+        <w:t>R</w:t>
+      </w:r>
+      <w:r>
+        <w:rPr>
+          <w:rFonts w:ascii="Garamond" w:hAnsi="Garamond" w:cs="Garamond"/>
+          <w:sz w:val="22"/>
+          <w:szCs w:val="22"/>
+        </w:rPr>
+        <w:t xml:space="preserve"> Project for Statistical Computing</w:t>
+      </w:r>
+      <w:r>
+        <w:rPr>
+          <w:rFonts w:ascii="Garamond" w:hAnsi="Garamond" w:cs="Garamond"/>
+          <w:sz w:val="22"/>
+          <w:szCs w:val="22"/>
+        </w:rPr>
+        <w:t xml:space="preserve"> – </w:t>
+      </w:r>
+      <w:r>
+        <w:rPr>
+          <w:rFonts w:ascii="Garamond" w:hAnsi="Garamond" w:cs="Garamond"/>
+          <w:sz w:val="22"/>
+          <w:szCs w:val="22"/>
+        </w:rPr>
+        <w:t>basic principles</w:t>
       </w:r>
     </w:p>
     <w:p>
@@ -2736,6 +2913,257 @@
         <w:rPr>
           <w:rFonts w:ascii="Garamond" w:hAnsi="Garamond" w:cs="Garamond"/>
           <w:b/>
+          <w:sz w:val="22"/>
+          <w:szCs w:val="22"/>
+        </w:rPr>
+        <w:t>Simulation packages:</w:t>
+      </w:r>
+      <w:r>
+        <w:rPr>
+          <w:rFonts w:ascii="Garamond" w:hAnsi="Garamond" w:cs="Garamond"/>
+          <w:sz w:val="22"/>
+          <w:szCs w:val="22"/>
+        </w:rPr>
+        <w:t xml:space="preserve"> </w:t>
+      </w:r>
+    </w:p>
+    <w:p>
+      <w:pPr>
+        <w:numPr>
+          <w:ilvl w:val="1"/>
+          <w:numId w:val="10"/>
+        </w:numPr>
+        <w:rPr>
+          <w:rFonts w:ascii="Garamond" w:hAnsi="Garamond" w:cs="Garamond"/>
+          <w:sz w:val="22"/>
+          <w:szCs w:val="22"/>
+        </w:rPr>
+      </w:pPr>
+      <w:proofErr w:type="spellStart"/>
+      <w:r>
+        <w:rPr>
+          <w:rFonts w:ascii="Garamond" w:hAnsi="Garamond" w:cs="Garamond"/>
+          <w:sz w:val="22"/>
+          <w:szCs w:val="22"/>
+        </w:rPr>
+        <w:t>Gromacs</w:t>
+      </w:r>
+      <w:proofErr w:type="spellEnd"/>
+      <w:r>
+        <w:rPr>
+          <w:rFonts w:ascii="Garamond" w:hAnsi="Garamond" w:cs="Garamond"/>
+          <w:sz w:val="22"/>
+          <w:szCs w:val="22"/>
+        </w:rPr>
+        <w:t xml:space="preserve"> – advanced</w:t>
+      </w:r>
+    </w:p>
+    <w:p>
+      <w:pPr>
+        <w:numPr>
+          <w:ilvl w:val="1"/>
+          <w:numId w:val="10"/>
+        </w:numPr>
+        <w:rPr>
+          <w:rFonts w:ascii="Garamond" w:hAnsi="Garamond" w:cs="Garamond"/>
+          <w:sz w:val="22"/>
+          <w:szCs w:val="22"/>
+        </w:rPr>
+      </w:pPr>
+      <w:r>
+        <w:rPr>
+          <w:rFonts w:ascii="Garamond" w:hAnsi="Garamond" w:cs="Garamond"/>
+          <w:sz w:val="22"/>
+          <w:szCs w:val="22"/>
+        </w:rPr>
+        <w:t>Monte Carlo for Complex Chemical Systems (</w:t>
+      </w:r>
+      <w:r>
+        <w:rPr>
+          <w:rFonts w:ascii="Garamond" w:hAnsi="Garamond" w:cs="Garamond"/>
+          <w:sz w:val="22"/>
+          <w:szCs w:val="22"/>
+        </w:rPr>
+        <w:t>MCCCS</w:t>
+      </w:r>
+      <w:r>
+        <w:rPr>
+          <w:rFonts w:ascii="Garamond" w:hAnsi="Garamond" w:cs="Garamond"/>
+          <w:sz w:val="22"/>
+          <w:szCs w:val="22"/>
+        </w:rPr>
+        <w:t>)</w:t>
+      </w:r>
+      <w:r>
+        <w:rPr>
+          <w:rFonts w:ascii="Garamond" w:hAnsi="Garamond" w:cs="Garamond"/>
+          <w:sz w:val="22"/>
+          <w:szCs w:val="22"/>
+        </w:rPr>
+        <w:t xml:space="preserve"> </w:t>
+      </w:r>
+      <w:r>
+        <w:rPr>
+          <w:rFonts w:ascii="Garamond" w:hAnsi="Garamond" w:cs="Garamond"/>
+          <w:sz w:val="22"/>
+          <w:szCs w:val="22"/>
+        </w:rPr>
+        <w:t>Towhee</w:t>
+      </w:r>
+      <w:r>
+        <w:rPr>
+          <w:rFonts w:ascii="Garamond" w:hAnsi="Garamond" w:cs="Garamond"/>
+          <w:sz w:val="22"/>
+          <w:szCs w:val="22"/>
+        </w:rPr>
+        <w:t xml:space="preserve"> – </w:t>
+      </w:r>
+      <w:r>
+        <w:rPr>
+          <w:rFonts w:ascii="Garamond" w:hAnsi="Garamond" w:cs="Garamond"/>
+          <w:sz w:val="22"/>
+          <w:szCs w:val="22"/>
+        </w:rPr>
+        <w:t>advanced</w:t>
+      </w:r>
+    </w:p>
+    <w:p>
+      <w:pPr>
+        <w:numPr>
+          <w:ilvl w:val="1"/>
+          <w:numId w:val="10"/>
+        </w:numPr>
+        <w:rPr>
+          <w:rFonts w:ascii="Garamond" w:hAnsi="Garamond" w:cs="Garamond"/>
+          <w:sz w:val="22"/>
+          <w:szCs w:val="22"/>
+        </w:rPr>
+      </w:pPr>
+      <w:r>
+        <w:rPr>
+          <w:rFonts w:ascii="Garamond" w:hAnsi="Garamond" w:cs="Garamond"/>
+          <w:sz w:val="22"/>
+          <w:szCs w:val="22"/>
+        </w:rPr>
+        <w:t>Cassandra</w:t>
+      </w:r>
+      <w:r>
+        <w:rPr>
+          <w:rFonts w:ascii="Garamond" w:hAnsi="Garamond" w:cs="Garamond"/>
+          <w:sz w:val="22"/>
+          <w:szCs w:val="22"/>
+        </w:rPr>
+        <w:t xml:space="preserve"> – </w:t>
+      </w:r>
+      <w:r>
+        <w:rPr>
+          <w:rFonts w:ascii="Garamond" w:hAnsi="Garamond" w:cs="Garamond"/>
+          <w:sz w:val="22"/>
+          <w:szCs w:val="22"/>
+        </w:rPr>
+        <w:t>intermediate</w:t>
+      </w:r>
+    </w:p>
+    <w:p>
+      <w:pPr>
+        <w:numPr>
+          <w:ilvl w:val="1"/>
+          <w:numId w:val="10"/>
+        </w:numPr>
+        <w:rPr>
+          <w:rFonts w:ascii="Garamond" w:hAnsi="Garamond" w:cs="Garamond"/>
+          <w:sz w:val="22"/>
+          <w:szCs w:val="22"/>
+        </w:rPr>
+      </w:pPr>
+      <w:r>
+        <w:rPr>
+          <w:rFonts w:ascii="Garamond" w:hAnsi="Garamond" w:cs="Garamond"/>
+          <w:sz w:val="22"/>
+          <w:szCs w:val="22"/>
+        </w:rPr>
+        <w:t>G</w:t>
+      </w:r>
+      <w:r>
+        <w:rPr>
+          <w:rFonts w:ascii="Garamond" w:hAnsi="Garamond" w:cs="Garamond"/>
+          <w:sz w:val="22"/>
+          <w:szCs w:val="22"/>
+        </w:rPr>
+        <w:t>PU Optimized Monte Carlo (G</w:t>
+      </w:r>
+      <w:r>
+        <w:rPr>
+          <w:rFonts w:ascii="Garamond" w:hAnsi="Garamond" w:cs="Garamond"/>
+          <w:sz w:val="22"/>
+          <w:szCs w:val="22"/>
+        </w:rPr>
+        <w:t>OMC</w:t>
+      </w:r>
+      <w:r>
+        <w:rPr>
+          <w:rFonts w:ascii="Garamond" w:hAnsi="Garamond" w:cs="Garamond"/>
+          <w:sz w:val="22"/>
+          <w:szCs w:val="22"/>
+        </w:rPr>
+        <w:t xml:space="preserve">) </w:t>
+      </w:r>
+      <w:r>
+        <w:rPr>
+          <w:rFonts w:ascii="Garamond" w:hAnsi="Garamond" w:cs="Garamond"/>
+          <w:sz w:val="22"/>
+          <w:szCs w:val="22"/>
+        </w:rPr>
+        <w:t>–</w:t>
+      </w:r>
+      <w:r>
+        <w:rPr>
+          <w:rFonts w:ascii="Garamond" w:hAnsi="Garamond" w:cs="Garamond"/>
+          <w:sz w:val="22"/>
+          <w:szCs w:val="22"/>
+        </w:rPr>
+        <w:t xml:space="preserve"> basic principles</w:t>
+      </w:r>
+    </w:p>
+    <w:p>
+      <w:pPr>
+        <w:numPr>
+          <w:ilvl w:val="0"/>
+          <w:numId w:val="10"/>
+        </w:numPr>
+        <w:rPr>
+          <w:rFonts w:ascii="Garamond" w:hAnsi="Garamond" w:cs="Garamond"/>
+          <w:sz w:val="22"/>
+          <w:szCs w:val="22"/>
+        </w:rPr>
+      </w:pPr>
+      <w:r>
+        <w:rPr>
+          <w:rFonts w:ascii="Garamond" w:hAnsi="Garamond" w:cs="Garamond"/>
+          <w:b/>
+          <w:bCs/>
+          <w:sz w:val="22"/>
+          <w:szCs w:val="22"/>
+        </w:rPr>
+        <w:t>Spoken languages:</w:t>
+      </w:r>
+    </w:p>
+    <w:p>
+      <w:pPr>
+        <w:numPr>
+          <w:ilvl w:val="1"/>
+          <w:numId w:val="10"/>
+        </w:numPr>
+        <w:rPr>
+          <w:rFonts w:ascii="Garamond" w:hAnsi="Garamond" w:cs="Garamond"/>
+          <w:sz w:val="22"/>
+          <w:szCs w:val="22"/>
+        </w:rPr>
+      </w:pPr>
+      <w:r>
+        <w:rPr>
+          <w:rFonts w:ascii="Garamond" w:hAnsi="Garamond" w:cs="Garamond"/>
+          <w:b/>
           <w:bCs/>
           <w:sz w:val="22"/>
           <w:szCs w:val="22"/>
@@ -2745,13 +3173,95 @@
       <w:r>
         <w:rPr>
           <w:rFonts w:ascii="Garamond" w:hAnsi="Garamond" w:cs="Garamond"/>
+          <w:sz w:val="22"/>
+          <w:szCs w:val="22"/>
+        </w:rPr>
+        <w:t xml:space="preserve"> –</w:t>
+      </w:r>
+      <w:r>
+        <w:rPr>
+          <w:rFonts w:ascii="Garamond" w:hAnsi="Garamond" w:cs="Garamond"/>
+          <w:sz w:val="22"/>
+          <w:szCs w:val="22"/>
+        </w:rPr>
+        <w:t xml:space="preserve"> advanced</w:t>
+      </w:r>
+      <w:r>
+        <w:rPr>
+          <w:rFonts w:ascii="Garamond" w:hAnsi="Garamond" w:cs="Garamond"/>
+          <w:sz w:val="22"/>
+          <w:szCs w:val="22"/>
+        </w:rPr>
+        <w:t xml:space="preserve"> reading, writing, and speaking</w:t>
+      </w:r>
+    </w:p>
+    <w:p>
+      <w:pPr>
+        <w:numPr>
+          <w:ilvl w:val="1"/>
+          <w:numId w:val="10"/>
+        </w:numPr>
+        <w:rPr>
+          <w:rFonts w:ascii="Garamond" w:hAnsi="Garamond" w:cs="Garamond"/>
+          <w:sz w:val="22"/>
+          <w:szCs w:val="22"/>
+        </w:rPr>
+      </w:pPr>
+      <w:r>
+        <w:rPr>
+          <w:rFonts w:ascii="Garamond" w:hAnsi="Garamond" w:cs="Garamond"/>
           <w:b/>
           <w:bCs/>
           <w:sz w:val="22"/>
           <w:szCs w:val="22"/>
         </w:rPr>
-        <w:t>, French, Portuguese</w:t>
-      </w:r>
+        <w:t>French</w:t>
+      </w:r>
+      <w:r>
+        <w:rPr>
+          <w:rFonts w:ascii="Garamond" w:hAnsi="Garamond" w:cs="Garamond"/>
+          <w:sz w:val="22"/>
+          <w:szCs w:val="22"/>
+        </w:rPr>
+        <w:t xml:space="preserve"> –</w:t>
+      </w:r>
+      <w:r>
+        <w:rPr>
+          <w:rFonts w:ascii="Garamond" w:hAnsi="Garamond" w:cs="Garamond"/>
+          <w:sz w:val="22"/>
+          <w:szCs w:val="22"/>
+        </w:rPr>
+        <w:t xml:space="preserve"> </w:t>
+      </w:r>
+      <w:r>
+        <w:rPr>
+          <w:rFonts w:ascii="Garamond" w:hAnsi="Garamond" w:cs="Garamond"/>
+          <w:sz w:val="22"/>
+          <w:szCs w:val="22"/>
+        </w:rPr>
+        <w:t>intermediate</w:t>
+      </w:r>
+      <w:r>
+        <w:rPr>
+          <w:rFonts w:ascii="Garamond" w:hAnsi="Garamond" w:cs="Garamond"/>
+          <w:sz w:val="22"/>
+          <w:szCs w:val="22"/>
+        </w:rPr>
+        <w:t xml:space="preserve"> reading, writing, and speaking</w:t>
+      </w:r>
+    </w:p>
+    <w:p>
+      <w:pPr>
+        <w:numPr>
+          <w:ilvl w:val="1"/>
+          <w:numId w:val="10"/>
+        </w:numPr>
+        <w:rPr>
+          <w:rFonts w:ascii="Garamond" w:hAnsi="Garamond" w:cs="Garamond"/>
+          <w:sz w:val="22"/>
+          <w:szCs w:val="22"/>
+        </w:rPr>
+      </w:pPr>
       <w:r>
         <w:rPr>
           <w:rFonts w:ascii="Garamond" w:hAnsi="Garamond" w:cs="Garamond"/>
@@ -2760,25 +3270,31 @@
           <w:sz w:val="22"/>
           <w:szCs w:val="22"/>
         </w:rPr>
-        <w:t xml:space="preserve"> </w:t>
-      </w:r>
-      <w:r>
-        <w:rPr>
-          <w:rFonts w:ascii="Garamond" w:hAnsi="Garamond" w:cs="Garamond"/>
-          <w:b/>
-          <w:bCs/>
-          <w:sz w:val="22"/>
-          <w:szCs w:val="22"/>
-        </w:rPr>
-        <w:t>-</w:t>
-      </w:r>
-      <w:r>
-        <w:rPr>
-          <w:rFonts w:ascii="Garamond" w:hAnsi="Garamond" w:cs="Garamond"/>
-          <w:sz w:val="22"/>
-          <w:szCs w:val="22"/>
-        </w:rPr>
-        <w:t xml:space="preserve"> proficient reading, writing, and speaking</w:t>
+        <w:t>Portuguese</w:t>
+      </w:r>
+      <w:r>
+        <w:rPr>
+          <w:rFonts w:ascii="Garamond" w:hAnsi="Garamond" w:cs="Garamond"/>
+          <w:sz w:val="22"/>
+          <w:szCs w:val="22"/>
+        </w:rPr>
+        <w:t xml:space="preserve"> – </w:t>
+      </w:r>
+      <w:r>
+        <w:rPr>
+          <w:rFonts w:ascii="Garamond" w:hAnsi="Garamond" w:cs="Garamond"/>
+          <w:sz w:val="22"/>
+          <w:szCs w:val="22"/>
+        </w:rPr>
+        <w:t>basic</w:t>
+      </w:r>
+      <w:r>
+        <w:rPr>
+          <w:rFonts w:ascii="Garamond" w:hAnsi="Garamond" w:cs="Garamond"/>
+          <w:sz w:val="22"/>
+          <w:szCs w:val="22"/>
+        </w:rPr>
+        <w:t xml:space="preserve"> reading, writing, and speaking</w:t>
       </w:r>
     </w:p>
     <w:p>
@@ -3193,8 +3709,6 @@
         </w:rPr>
         <w:t xml:space="preserve"> </w:t>
       </w:r>
-      <w:bookmarkStart w:id="0" w:name="_GoBack"/>
-      <w:bookmarkEnd w:id="0"/>
       <w:r>
         <w:rPr>
           <w:rFonts w:ascii="Garamond" w:hAnsi="Garamond" w:cs="Garamond"/>
@@ -4351,7 +4865,7 @@
         <w:rFonts w:ascii="Wingdings" w:hAnsi="Wingdings" w:hint="default"/>
       </w:rPr>
     </w:lvl>
-    <w:lvl w:ilvl="1" w:tplc="04090003" w:tentative="1">
+    <w:lvl w:ilvl="1" w:tplc="04090003">
       <w:start w:val="1"/>
       <w:numFmt w:val="bullet"/>
       <w:lvlText w:val="o"/>

</xml_diff>

<commit_message>
Final Vrabec comments and CV.
</commit_message>
<xml_diff>
--- a/Curriculum_Vitae_Humboldt.docx
+++ b/Curriculum_Vitae_Humboldt.docx
@@ -1283,18 +1283,7 @@
           <w:sz w:val="4"/>
           <w:szCs w:val="4"/>
         </w:rPr>
-        <w:t xml:space="preserve"> </w:t>
-      </w:r>
-      <w:bookmarkStart w:id="0" w:name="_GoBack"/>
-      <w:bookmarkEnd w:id="0"/>
-      <w:r>
-        <w:rPr>
-          <w:rFonts w:ascii="Garamond" w:hAnsi="Garamond" w:cs="Garamond"/>
-          <w:bCs/>
-          <w:sz w:val="4"/>
-          <w:szCs w:val="4"/>
-        </w:rPr>
-        <w:t xml:space="preserve">      </w:t>
+        <w:t xml:space="preserve">       </w:t>
       </w:r>
       <w:r>
         <w:rPr>
@@ -3417,12 +3406,10 @@
       <w:r>
         <w:rPr>
           <w:rFonts w:ascii="Garamond" w:hAnsi="Garamond" w:cs="Garamond"/>
-          <w:b/>
-          <w:bCs/>
-          <w:sz w:val="22"/>
-          <w:szCs w:val="22"/>
-        </w:rPr>
-        <w:t>-</w:t>
+          <w:sz w:val="22"/>
+          <w:szCs w:val="22"/>
+        </w:rPr>
+        <w:t>–</w:t>
       </w:r>
       <w:r>
         <w:rPr>
@@ -3494,7 +3481,7 @@
           <w:sz w:val="4"/>
           <w:szCs w:val="4"/>
         </w:rPr>
-        <w:t xml:space="preserve">                      </w:t>
+        <w:t xml:space="preserve">                    </w:t>
       </w:r>
       <w:r>
         <w:rPr>
@@ -3631,12 +3618,20 @@
       <w:r>
         <w:rPr>
           <w:rFonts w:ascii="Garamond" w:hAnsi="Garamond" w:cs="Garamond"/>
+          <w:sz w:val="22"/>
+          <w:szCs w:val="22"/>
+        </w:rPr>
+        <w:t>–</w:t>
+      </w:r>
+      <w:r>
+        <w:rPr>
+          <w:rFonts w:ascii="Garamond" w:hAnsi="Garamond" w:cs="Garamond"/>
           <w:b/>
           <w:bCs/>
           <w:sz w:val="22"/>
           <w:szCs w:val="22"/>
         </w:rPr>
-        <w:t xml:space="preserve">- </w:t>
+        <w:t xml:space="preserve"> </w:t>
       </w:r>
       <w:r>
         <w:rPr>
@@ -3684,7 +3679,17 @@
           <w:sz w:val="4"/>
           <w:szCs w:val="4"/>
         </w:rPr>
-        <w:t xml:space="preserve">                       </w:t>
+        <w:t xml:space="preserve">  </w:t>
+      </w:r>
+      <w:bookmarkStart w:id="0" w:name="_GoBack"/>
+      <w:bookmarkEnd w:id="0"/>
+      <w:r>
+        <w:rPr>
+          <w:rFonts w:ascii="Garamond" w:hAnsi="Garamond" w:cs="Garamond"/>
+          <w:sz w:val="4"/>
+          <w:szCs w:val="4"/>
+        </w:rPr>
+        <w:t xml:space="preserve">                   </w:t>
       </w:r>
       <w:r>
         <w:rPr>

</xml_diff>

<commit_message>
Revised CV and took snapshots of application.
</commit_message>
<xml_diff>
--- a/Curriculum_Vitae_Humboldt.docx
+++ b/Curriculum_Vitae_Humboldt.docx
@@ -1201,7 +1201,7 @@
           <w:sz w:val="22"/>
           <w:szCs w:val="22"/>
         </w:rPr>
-        <w:t>Postdoc Associate</w:t>
+        <w:t xml:space="preserve">NRC </w:t>
       </w:r>
       <w:r>
         <w:rPr>
@@ -1211,6 +1211,16 @@
           <w:sz w:val="22"/>
           <w:szCs w:val="22"/>
         </w:rPr>
+        <w:t>Postdoc</w:t>
+      </w:r>
+      <w:r>
+        <w:rPr>
+          <w:rFonts w:ascii="Garamond" w:hAnsi="Garamond" w:cs="Garamond"/>
+          <w:b/>
+          <w:bCs/>
+          <w:sz w:val="22"/>
+          <w:szCs w:val="22"/>
+        </w:rPr>
         <w:t>,</w:t>
       </w:r>
       <w:r>
@@ -1238,7 +1248,7 @@
           <w:sz w:val="22"/>
           <w:szCs w:val="22"/>
         </w:rPr>
-        <w:tab/>
+        <w:t xml:space="preserve">         </w:t>
       </w:r>
       <w:r>
         <w:rPr>
@@ -1283,7 +1293,25 @@
           <w:sz w:val="4"/>
           <w:szCs w:val="4"/>
         </w:rPr>
-        <w:t xml:space="preserve">       </w:t>
+        <w:t xml:space="preserve"> </w:t>
+      </w:r>
+      <w:r>
+        <w:rPr>
+          <w:rFonts w:ascii="Garamond" w:hAnsi="Garamond" w:cs="Garamond"/>
+          <w:bCs/>
+          <w:sz w:val="4"/>
+          <w:szCs w:val="4"/>
+        </w:rPr>
+        <w:t xml:space="preserve"> </w:t>
+      </w:r>
+      <w:r>
+        <w:rPr>
+          <w:rFonts w:ascii="Garamond" w:hAnsi="Garamond" w:cs="Garamond"/>
+          <w:bCs/>
+          <w:sz w:val="4"/>
+          <w:szCs w:val="4"/>
+        </w:rPr>
+        <w:t xml:space="preserve">      </w:t>
       </w:r>
       <w:r>
         <w:rPr>
@@ -2779,7 +2807,6 @@
           <w:sz w:val="22"/>
           <w:szCs w:val="22"/>
         </w:rPr>
-        <w:lastRenderedPageBreak/>
         <w:t>SKILLS/</w:t>
       </w:r>
       <w:r>
@@ -2912,23 +2939,7 @@
           <w:sz w:val="22"/>
           <w:szCs w:val="22"/>
         </w:rPr>
-        <w:t>Bash/Shell</w:t>
-      </w:r>
-      <w:r>
-        <w:rPr>
-          <w:rFonts w:ascii="Garamond" w:hAnsi="Garamond" w:cs="Garamond"/>
-          <w:sz w:val="22"/>
-          <w:szCs w:val="22"/>
-        </w:rPr>
-        <w:t xml:space="preserve"> –</w:t>
-      </w:r>
-      <w:r>
-        <w:rPr>
-          <w:rFonts w:ascii="Garamond" w:hAnsi="Garamond" w:cs="Garamond"/>
-          <w:sz w:val="22"/>
-          <w:szCs w:val="22"/>
-        </w:rPr>
-        <w:t xml:space="preserve"> intermediate</w:t>
+        <w:t>Bash/Shell – intermediate</w:t>
       </w:r>
     </w:p>
     <w:p>
@@ -3060,23 +3071,7 @@
           <w:sz w:val="22"/>
           <w:szCs w:val="22"/>
         </w:rPr>
-        <w:t>Structured Query Language (SQL)</w:t>
-      </w:r>
-      <w:r>
-        <w:rPr>
-          <w:rFonts w:ascii="Garamond" w:hAnsi="Garamond" w:cs="Garamond"/>
-          <w:sz w:val="22"/>
-          <w:szCs w:val="22"/>
-        </w:rPr>
-        <w:t xml:space="preserve"> –</w:t>
-      </w:r>
-      <w:r>
-        <w:rPr>
-          <w:rFonts w:ascii="Garamond" w:hAnsi="Garamond" w:cs="Garamond"/>
-          <w:sz w:val="22"/>
-          <w:szCs w:val="22"/>
-        </w:rPr>
-        <w:t xml:space="preserve"> basic</w:t>
+        <w:t>Structured Query Language (SQL) – basic</w:t>
       </w:r>
     </w:p>
     <w:p>
@@ -3265,23 +3260,7 @@
           <w:sz w:val="22"/>
           <w:szCs w:val="22"/>
         </w:rPr>
-        <w:t>Gaussian</w:t>
-      </w:r>
-      <w:r>
-        <w:rPr>
-          <w:rFonts w:ascii="Garamond" w:hAnsi="Garamond" w:cs="Garamond"/>
-          <w:sz w:val="22"/>
-          <w:szCs w:val="22"/>
-        </w:rPr>
-        <w:t xml:space="preserve"> – </w:t>
-      </w:r>
-      <w:r>
-        <w:rPr>
-          <w:rFonts w:ascii="Garamond" w:hAnsi="Garamond" w:cs="Garamond"/>
-          <w:sz w:val="22"/>
-          <w:szCs w:val="22"/>
-        </w:rPr>
-        <w:t xml:space="preserve">intermediate </w:t>
+        <w:t xml:space="preserve">Gaussian – intermediate </w:t>
       </w:r>
     </w:p>
     <w:p>
@@ -3326,8 +3305,18 @@
           <w:sz w:val="22"/>
           <w:szCs w:val="22"/>
         </w:rPr>
-        <w:t>) – basic</w:t>
-      </w:r>
+        <w:t xml:space="preserve">) – </w:t>
+      </w:r>
+      <w:r>
+        <w:rPr>
+          <w:rFonts w:ascii="Garamond" w:hAnsi="Garamond" w:cs="Garamond"/>
+          <w:sz w:val="22"/>
+          <w:szCs w:val="22"/>
+        </w:rPr>
+        <w:t>intermediate</w:t>
+      </w:r>
+      <w:bookmarkStart w:id="0" w:name="_GoBack"/>
+      <w:bookmarkEnd w:id="0"/>
     </w:p>
     <w:p>
       <w:pPr>
@@ -3355,15 +3344,7 @@
           <w:sz w:val="22"/>
           <w:szCs w:val="22"/>
         </w:rPr>
-        <w:t xml:space="preserve"> (LAMMPS</w:t>
-      </w:r>
-      <w:r>
-        <w:rPr>
-          <w:rFonts w:ascii="Garamond" w:hAnsi="Garamond" w:cs="Garamond"/>
-          <w:sz w:val="22"/>
-          <w:szCs w:val="22"/>
-        </w:rPr>
-        <w:t>) – basic</w:t>
+        <w:t xml:space="preserve"> (LAMMPS) – basic</w:t>
       </w:r>
     </w:p>
     <w:p>
@@ -3386,17 +3367,7 @@
           <w:sz w:val="22"/>
           <w:szCs w:val="22"/>
         </w:rPr>
-        <w:t>Additional software</w:t>
-      </w:r>
-      <w:r>
-        <w:rPr>
-          <w:rFonts w:ascii="Garamond" w:hAnsi="Garamond" w:cs="Garamond"/>
-          <w:b/>
-          <w:bCs/>
-          <w:sz w:val="22"/>
-          <w:szCs w:val="22"/>
-        </w:rPr>
-        <w:t>:</w:t>
+        <w:t>Additional software:</w:t>
       </w:r>
     </w:p>
     <w:p>
@@ -3428,8 +3399,6 @@
         </w:rPr>
         <w:t>X</w:t>
       </w:r>
-      <w:bookmarkStart w:id="0" w:name="_GoBack"/>
-      <w:bookmarkEnd w:id="0"/>
       <w:proofErr w:type="spellEnd"/>
       <w:r>
         <w:rPr>
@@ -3437,15 +3406,7 @@
           <w:sz w:val="22"/>
           <w:szCs w:val="22"/>
         </w:rPr>
-        <w:t xml:space="preserve"> –</w:t>
-      </w:r>
-      <w:r>
-        <w:rPr>
-          <w:rFonts w:ascii="Garamond" w:hAnsi="Garamond" w:cs="Garamond"/>
-          <w:sz w:val="22"/>
-          <w:szCs w:val="22"/>
-        </w:rPr>
-        <w:t xml:space="preserve"> advanced</w:t>
+        <w:t xml:space="preserve"> – advanced</w:t>
       </w:r>
     </w:p>
     <w:p>
@@ -3474,15 +3435,7 @@
           <w:sz w:val="22"/>
           <w:szCs w:val="22"/>
         </w:rPr>
-        <w:t xml:space="preserve"> –</w:t>
-      </w:r>
-      <w:r>
-        <w:rPr>
-          <w:rFonts w:ascii="Garamond" w:hAnsi="Garamond" w:cs="Garamond"/>
-          <w:sz w:val="22"/>
-          <w:szCs w:val="22"/>
-        </w:rPr>
-        <w:t xml:space="preserve"> advanced</w:t>
+        <w:t xml:space="preserve"> – advanced</w:t>
       </w:r>
     </w:p>
     <w:p>
@@ -3503,23 +3456,7 @@
           <w:sz w:val="22"/>
           <w:szCs w:val="22"/>
         </w:rPr>
-        <w:t>Mathcad</w:t>
-      </w:r>
-      <w:r>
-        <w:rPr>
-          <w:rFonts w:ascii="Garamond" w:hAnsi="Garamond" w:cs="Garamond"/>
-          <w:sz w:val="22"/>
-          <w:szCs w:val="22"/>
-        </w:rPr>
-        <w:t xml:space="preserve"> – </w:t>
-      </w:r>
-      <w:r>
-        <w:rPr>
-          <w:rFonts w:ascii="Garamond" w:hAnsi="Garamond" w:cs="Garamond"/>
-          <w:sz w:val="22"/>
-          <w:szCs w:val="22"/>
-        </w:rPr>
-        <w:t xml:space="preserve">advanced </w:t>
+        <w:t xml:space="preserve">Mathcad – advanced </w:t>
       </w:r>
     </w:p>
     <w:p>

</xml_diff>

<commit_message>
Minor changes to CV.
</commit_message>
<xml_diff>
--- a/Curriculum_Vitae_Humboldt.docx
+++ b/Curriculum_Vitae_Humboldt.docx
@@ -1181,173 +1181,61 @@
           <w:sz w:val="22"/>
           <w:szCs w:val="22"/>
         </w:rPr>
-        <w:t xml:space="preserve">    </w:t>
-      </w:r>
-      <w:r>
-        <w:rPr>
-          <w:rFonts w:ascii="Garamond" w:hAnsi="Garamond" w:cs="Garamond"/>
-          <w:b/>
-          <w:bCs/>
-          <w:sz w:val="22"/>
-          <w:szCs w:val="22"/>
-        </w:rPr>
-        <w:t xml:space="preserve"> </w:t>
-      </w:r>
-      <w:r>
-        <w:rPr>
-          <w:rFonts w:ascii="Garamond" w:hAnsi="Garamond" w:cs="Garamond"/>
-          <w:b/>
-          <w:bCs/>
-          <w:sz w:val="22"/>
-          <w:szCs w:val="22"/>
-        </w:rPr>
-        <w:t xml:space="preserve">NRC </w:t>
-      </w:r>
-      <w:r>
-        <w:rPr>
-          <w:rFonts w:ascii="Garamond" w:hAnsi="Garamond" w:cs="Garamond"/>
-          <w:b/>
-          <w:bCs/>
-          <w:sz w:val="22"/>
-          <w:szCs w:val="22"/>
-        </w:rPr>
-        <w:t>Postdoc</w:t>
-      </w:r>
-      <w:r>
-        <w:rPr>
-          <w:rFonts w:ascii="Garamond" w:hAnsi="Garamond" w:cs="Garamond"/>
-          <w:b/>
-          <w:bCs/>
-          <w:sz w:val="22"/>
-          <w:szCs w:val="22"/>
-        </w:rPr>
-        <w:t>,</w:t>
-      </w:r>
-      <w:r>
-        <w:rPr>
-          <w:rFonts w:ascii="Garamond" w:hAnsi="Garamond" w:cs="Garamond"/>
-          <w:bCs/>
-          <w:sz w:val="22"/>
-          <w:szCs w:val="22"/>
-        </w:rPr>
-        <w:t xml:space="preserve"> National Institute of Standards and Technology</w:t>
-      </w:r>
-      <w:r>
-        <w:rPr>
-          <w:rFonts w:ascii="Garamond" w:hAnsi="Garamond" w:cs="Garamond"/>
-          <w:bCs/>
-          <w:sz w:val="22"/>
-          <w:szCs w:val="22"/>
-        </w:rPr>
-        <w:t>, Boulder, CO</w:t>
-      </w:r>
-      <w:r>
-        <w:rPr>
-          <w:rFonts w:ascii="Garamond" w:hAnsi="Garamond" w:cs="Garamond"/>
-          <w:bCs/>
-          <w:sz w:val="22"/>
-          <w:szCs w:val="22"/>
-        </w:rPr>
-        <w:t xml:space="preserve">         </w:t>
-      </w:r>
-      <w:r>
-        <w:rPr>
-          <w:rFonts w:ascii="Garamond" w:hAnsi="Garamond" w:cs="Garamond"/>
-          <w:bCs/>
-          <w:sz w:val="4"/>
-          <w:szCs w:val="4"/>
-        </w:rPr>
-        <w:t xml:space="preserve">  </w:t>
-      </w:r>
-      <w:r>
-        <w:rPr>
-          <w:rFonts w:ascii="Garamond" w:hAnsi="Garamond" w:cs="Garamond"/>
-          <w:bCs/>
-          <w:sz w:val="4"/>
-          <w:szCs w:val="4"/>
-        </w:rPr>
-        <w:t xml:space="preserve">   </w:t>
-      </w:r>
-      <w:r>
-        <w:rPr>
-          <w:rFonts w:ascii="Garamond" w:hAnsi="Garamond" w:cs="Garamond"/>
-          <w:bCs/>
-          <w:sz w:val="4"/>
-          <w:szCs w:val="4"/>
-        </w:rPr>
-        <w:t xml:space="preserve"> </w:t>
-      </w:r>
-      <w:r>
-        <w:rPr>
-          <w:rFonts w:ascii="Garamond" w:hAnsi="Garamond" w:cs="Garamond"/>
-          <w:bCs/>
-          <w:sz w:val="4"/>
-          <w:szCs w:val="4"/>
-        </w:rPr>
-        <w:t xml:space="preserve">                </w:t>
-      </w:r>
-      <w:r>
-        <w:rPr>
-          <w:rFonts w:ascii="Garamond" w:hAnsi="Garamond" w:cs="Garamond"/>
-          <w:bCs/>
-          <w:sz w:val="4"/>
-          <w:szCs w:val="4"/>
-        </w:rPr>
-        <w:t xml:space="preserve"> </w:t>
-      </w:r>
-      <w:r>
-        <w:rPr>
-          <w:rFonts w:ascii="Garamond" w:hAnsi="Garamond" w:cs="Garamond"/>
-          <w:bCs/>
-          <w:sz w:val="4"/>
-          <w:szCs w:val="4"/>
-        </w:rPr>
-        <w:t xml:space="preserve"> </w:t>
-      </w:r>
-      <w:r>
-        <w:rPr>
-          <w:rFonts w:ascii="Garamond" w:hAnsi="Garamond" w:cs="Garamond"/>
-          <w:bCs/>
-          <w:sz w:val="4"/>
-          <w:szCs w:val="4"/>
-        </w:rPr>
-        <w:t xml:space="preserve">      </w:t>
-      </w:r>
-      <w:r>
-        <w:rPr>
-          <w:rFonts w:ascii="Garamond" w:hAnsi="Garamond" w:cs="Garamond"/>
-          <w:bCs/>
-          <w:sz w:val="4"/>
-          <w:szCs w:val="4"/>
-        </w:rPr>
-        <w:t xml:space="preserve">        </w:t>
-      </w:r>
-      <w:r>
-        <w:rPr>
-          <w:rFonts w:ascii="Garamond" w:hAnsi="Garamond" w:cs="Garamond"/>
-          <w:bCs/>
-          <w:sz w:val="4"/>
-          <w:szCs w:val="4"/>
-        </w:rPr>
-        <w:t xml:space="preserve">            </w:t>
-      </w:r>
-      <w:r>
-        <w:rPr>
-          <w:rFonts w:ascii="Garamond" w:hAnsi="Garamond" w:cs="Garamond"/>
-          <w:bCs/>
-          <w:sz w:val="4"/>
-          <w:szCs w:val="4"/>
-        </w:rPr>
-        <w:t xml:space="preserve"> </w:t>
-      </w:r>
-      <w:r>
-        <w:rPr>
-          <w:rFonts w:ascii="Garamond" w:hAnsi="Garamond" w:cs="Garamond"/>
-          <w:bCs/>
-          <w:sz w:val="22"/>
-          <w:szCs w:val="22"/>
-        </w:rPr>
-        <w:t>Feb. 2017- 2019</w:t>
+        <w:t xml:space="preserve">     Postdoc Associate,</w:t>
+      </w:r>
+      <w:r>
+        <w:rPr>
+          <w:rFonts w:ascii="Garamond" w:hAnsi="Garamond" w:cs="Garamond"/>
+          <w:bCs/>
+          <w:sz w:val="22"/>
+          <w:szCs w:val="22"/>
+        </w:rPr>
+        <w:t xml:space="preserve"> National Institute of Standards and Technology, Boulder, CO</w:t>
+      </w:r>
+      <w:r>
+        <w:rPr>
+          <w:rFonts w:ascii="Garamond" w:hAnsi="Garamond" w:cs="Garamond"/>
+          <w:bCs/>
+          <w:sz w:val="22"/>
+          <w:szCs w:val="22"/>
+        </w:rPr>
+        <w:tab/>
+      </w:r>
+      <w:r>
+        <w:rPr>
+          <w:rFonts w:ascii="Garamond" w:hAnsi="Garamond" w:cs="Garamond"/>
+          <w:bCs/>
+          <w:sz w:val="4"/>
+          <w:szCs w:val="4"/>
+        </w:rPr>
+        <w:t xml:space="preserve">                                                  </w:t>
+      </w:r>
+      <w:r>
+        <w:rPr>
+          <w:rFonts w:ascii="Garamond" w:hAnsi="Garamond" w:cs="Garamond"/>
+          <w:bCs/>
+          <w:sz w:val="22"/>
+          <w:szCs w:val="22"/>
+        </w:rPr>
+        <w:t>Feb. 2</w:t>
+      </w:r>
+      <w:r>
+        <w:rPr>
+          <w:rFonts w:ascii="Garamond" w:hAnsi="Garamond" w:cs="Garamond"/>
+          <w:bCs/>
+          <w:sz w:val="22"/>
+          <w:szCs w:val="22"/>
+        </w:rPr>
+        <w:t>0</w:t>
+      </w:r>
+      <w:r>
+        <w:rPr>
+          <w:rFonts w:ascii="Garamond" w:hAnsi="Garamond" w:cs="Garamond"/>
+          <w:bCs/>
+          <w:sz w:val="22"/>
+          <w:szCs w:val="22"/>
+        </w:rPr>
+        <w:t>17- 2019</w:t>
       </w:r>
     </w:p>
     <w:p>
@@ -1371,7 +1259,27 @@
           <w:sz w:val="22"/>
           <w:szCs w:val="22"/>
         </w:rPr>
-        <w:t>Received 91/100 scoring from National Research Council selection committee</w:t>
+        <w:t>Received 91/100 scoring from National Research Council</w:t>
+      </w:r>
+      <w:r>
+        <w:rPr>
+          <w:rFonts w:ascii="Garamond" w:hAnsi="Garamond" w:cs="Garamond"/>
+          <w:bCs/>
+          <w:sz w:val="22"/>
+          <w:szCs w:val="22"/>
+        </w:rPr>
+        <w:t xml:space="preserve"> (NRC)</w:t>
+      </w:r>
+      <w:bookmarkStart w:id="0" w:name="_GoBack"/>
+      <w:bookmarkEnd w:id="0"/>
+      <w:r>
+        <w:rPr>
+          <w:rFonts w:ascii="Garamond" w:hAnsi="Garamond" w:cs="Garamond"/>
+          <w:bCs/>
+          <w:sz w:val="22"/>
+          <w:szCs w:val="22"/>
+        </w:rPr>
+        <w:t xml:space="preserve"> selection committee</w:t>
       </w:r>
     </w:p>
     <w:p>
@@ -3315,8 +3223,6 @@
         </w:rPr>
         <w:t>intermediate</w:t>
       </w:r>
-      <w:bookmarkStart w:id="0" w:name="_GoBack"/>
-      <w:bookmarkEnd w:id="0"/>
     </w:p>
     <w:p>
       <w:pPr>

</xml_diff>